<commit_message>
Committing the most recent changes to my lit review so I can work on it at work
</commit_message>
<xml_diff>
--- a/assignments/Oral/302oralpresentations.docx
+++ b/assignments/Oral/302oralpresentations.docx
@@ -3,8 +3,6 @@
 <w:document xmlns:wpc="http://schemas.microsoft.com/office/word/2010/wordprocessingCanvas" xmlns:cx="http://schemas.microsoft.com/office/drawing/2014/chartex" xmlns:cx1="http://schemas.microsoft.com/office/drawing/2015/9/8/chartex" xmlns:cx2="http://schemas.microsoft.com/office/drawing/2015/10/21/chartex" xmlns:cx3="http://schemas.microsoft.com/office/drawing/2016/5/9/chartex" xmlns:cx4="http://schemas.microsoft.com/office/drawing/2016/5/10/chartex" xmlns:cx5="http://schemas.microsoft.com/office/drawing/2016/5/11/chartex" xmlns:cx6="http://schemas.microsoft.com/office/drawing/2016/5/12/chartex" xmlns:cx7="http://schemas.microsoft.com/office/drawing/2016/5/13/chartex" xmlns:cx8="http://schemas.microsoft.com/office/drawing/2016/5/14/chartex" xmlns:mc="http://schemas.openxmlformats.org/markup-compatibility/2006" xmlns:aink="http://schemas.microsoft.com/office/drawing/2016/ink" xmlns:am3d="http://schemas.microsoft.com/office/drawing/2017/model3d" xmlns:o="urn:schemas-microsoft-com:office:office" xmlns:r="http://schemas.openxmlformats.org/officeDocument/2006/relationships" xmlns:m="http://schemas.openxmlformats.org/officeDocument/2006/math" xmlns:v="urn:schemas-microsoft-com:vml" xmlns:wp14="http://schemas.microsoft.com/office/word/2010/wordprocessingDrawing" xmlns:wp="http://schemas.openxmlformats.org/drawingml/2006/wordprocessingDrawing" xmlns:w10="urn:schemas-microsoft-com:office:word" xmlns:w="http://schemas.openxmlformats.org/wordprocessingml/2006/main" xmlns:w14="http://schemas.microsoft.com/office/word/2010/wordml" xmlns:w15="http://schemas.microsoft.com/office/word/2012/wordml" xmlns:w16cid="http://schemas.microsoft.com/office/word/2016/wordml/cid" xmlns:w16se="http://schemas.microsoft.com/office/word/2015/wordml/symex" xmlns:wpg="http://schemas.microsoft.com/office/word/2010/wordprocessingGroup" xmlns:wpi="http://schemas.microsoft.com/office/word/2010/wordprocessingInk" xmlns:wne="http://schemas.microsoft.com/office/word/2006/wordml" xmlns:wps="http://schemas.microsoft.com/office/word/2010/wordprocessingShape" mc:Ignorable="w14 w15 w16se w16cid wp14">
   <w:body>
     <w:p>
-      <w:bookmarkStart w:id="0" w:name="_GoBack"/>
-      <w:bookmarkEnd w:id="0"/>
       <w:r>
         <w:rPr>
           <w:b/>
@@ -88,6 +86,68 @@
     <w:p>
       <w:pPr>
         <w:pStyle w:val="ListParagraph"/>
+      </w:pPr>
+    </w:p>
+    <w:p>
+      <w:pPr>
+        <w:pStyle w:val="ListParagraph"/>
+      </w:pPr>
+      <w:r>
+        <w:t xml:space="preserve">DevOps </w:t>
+      </w:r>
+      <w:r>
+        <w:t>is</w:t>
+      </w:r>
+      <w:r>
+        <w:t xml:space="preserve"> use</w:t>
+      </w:r>
+      <w:r>
+        <w:t>ful for</w:t>
+      </w:r>
+      <w:r>
+        <w:t xml:space="preserve"> application development (web development)</w:t>
+      </w:r>
+      <w:r>
+        <w:t xml:space="preserve">. Web development is super interesting. </w:t>
+      </w:r>
+    </w:p>
+    <w:p>
+      <w:pPr>
+        <w:pStyle w:val="ListParagraph"/>
+      </w:pPr>
+    </w:p>
+    <w:p>
+      <w:pPr>
+        <w:pStyle w:val="ListParagraph"/>
+      </w:pPr>
+      <w:r>
+        <w:t>My website</w:t>
+      </w:r>
+      <w:r>
+        <w:t xml:space="preserve">s and why I’m moving to dev ops. </w:t>
+      </w:r>
+    </w:p>
+    <w:p>
+      <w:pPr>
+        <w:pStyle w:val="ListParagraph"/>
+      </w:pPr>
+    </w:p>
+    <w:p>
+      <w:pPr>
+        <w:pStyle w:val="ListParagraph"/>
+      </w:pPr>
+      <w:r>
+        <w:t>Why I want to move Leidos to DevOps</w:t>
+      </w:r>
+    </w:p>
+    <w:p>
+      <w:pPr>
+        <w:pStyle w:val="ListParagraph"/>
+      </w:pPr>
+    </w:p>
+    <w:p>
+      <w:pPr>
+        <w:pStyle w:val="ListParagraph"/>
         <w:numPr>
           <w:ilvl w:val="0"/>
           <w:numId w:val="1"/>
@@ -103,6 +163,49 @@
         <w:t>?  How does your research fit into ongoing research or debates in the field?</w:t>
       </w:r>
     </w:p>
+    <w:p/>
+    <w:p>
+      <w:pPr>
+        <w:ind w:left="720"/>
+      </w:pPr>
+      <w:r>
+        <w:t>My question: get dev ops working at Leidos and document the lessons learned.</w:t>
+      </w:r>
+    </w:p>
+    <w:p>
+      <w:pPr>
+        <w:ind w:left="720"/>
+      </w:pPr>
+    </w:p>
+    <w:p>
+      <w:pPr>
+        <w:ind w:left="720"/>
+      </w:pPr>
+      <w:r>
+        <w:t>This is entering the conversation at my office, not academia, but it enables my team to develop competitive software.</w:t>
+      </w:r>
+    </w:p>
+    <w:p>
+      <w:pPr>
+        <w:ind w:left="720"/>
+      </w:pPr>
+    </w:p>
+    <w:p>
+      <w:pPr>
+        <w:ind w:left="720"/>
+      </w:pPr>
+      <w:r>
+        <w:t>This will also help me in my at home projects</w:t>
+      </w:r>
+      <w:r>
+        <w:t>, which will enter the conversation.</w:t>
+      </w:r>
+    </w:p>
+    <w:p>
+      <w:pPr>
+        <w:ind w:left="720"/>
+      </w:pPr>
+    </w:p>
     <w:p>
       <w:pPr>
         <w:pStyle w:val="ListParagraph"/>
@@ -130,6 +233,19 @@
         <w:t xml:space="preserve"> done in your field.</w:t>
       </w:r>
     </w:p>
+    <w:p/>
+    <w:p>
+      <w:pPr>
+        <w:ind w:left="720"/>
+      </w:pPr>
+      <w:r>
+        <w:t>Documentation is key.</w:t>
+      </w:r>
+      <w:r>
+        <w:t xml:space="preserve"> Nobody wants to use projects that aren’t documented well.</w:t>
+      </w:r>
+    </w:p>
+    <w:p/>
     <w:p>
       <w:pPr>
         <w:pStyle w:val="ListParagraph"/>
@@ -154,6 +270,16 @@
         <w:t>.</w:t>
       </w:r>
     </w:p>
+    <w:p/>
+    <w:p>
+      <w:pPr>
+        <w:ind w:left="720"/>
+      </w:pPr>
+      <w:r>
+        <w:t>Politics play a big role, so just do what people like.</w:t>
+      </w:r>
+    </w:p>
+    <w:p/>
     <w:p>
       <w:pPr>
         <w:pStyle w:val="ListParagraph"/>
@@ -172,6 +298,52 @@
       </w:pPr>
       <w:r>
         <w:t>contrast your research with popular media coverage of the topic.</w:t>
+      </w:r>
+    </w:p>
+    <w:p>
+      <w:pPr>
+        <w:pStyle w:val="ListParagraph"/>
+      </w:pPr>
+    </w:p>
+    <w:p>
+      <w:pPr>
+        <w:pStyle w:val="ListParagraph"/>
+      </w:pPr>
+      <w:r>
+        <w:t>For now, a</w:t>
+      </w:r>
+      <w:bookmarkStart w:id="0" w:name="_GoBack"/>
+      <w:bookmarkEnd w:id="0"/>
+      <w:r>
+        <w:t xml:space="preserve"> general audience </w:t>
+      </w:r>
+      <w:r>
+        <w:t xml:space="preserve">doesn’t need to know anything about docker other than </w:t>
+      </w:r>
+      <w:r>
+        <w:t xml:space="preserve">it makes </w:t>
+      </w:r>
+      <w:r>
+        <w:t xml:space="preserve">the websites work. </w:t>
+      </w:r>
+      <w:r>
+        <w:t xml:space="preserve">In the future, companies may start </w:t>
+      </w:r>
+      <w:r>
+        <w:lastRenderedPageBreak/>
+        <w:t xml:space="preserve">using docker to </w:t>
+      </w:r>
+      <w:r>
+        <w:t xml:space="preserve">install software as it provides </w:t>
+      </w:r>
+      <w:r>
+        <w:t>unparalleled</w:t>
+      </w:r>
+      <w:r>
+        <w:t xml:space="preserve"> </w:t>
+      </w:r>
+      <w:r>
+        <w:t>ease of installation.</w:t>
       </w:r>
     </w:p>
     <w:p>
@@ -600,6 +772,7 @@
     <w:lsdException w:name="HTML Sample" w:semiHidden="1" w:unhideWhenUsed="1"/>
     <w:lsdException w:name="HTML Typewriter" w:semiHidden="1" w:unhideWhenUsed="1"/>
     <w:lsdException w:name="HTML Variable" w:semiHidden="1" w:unhideWhenUsed="1"/>
+    <w:lsdException w:name="Normal Table" w:semiHidden="1" w:unhideWhenUsed="1"/>
     <w:lsdException w:name="annotation subject" w:semiHidden="1" w:unhideWhenUsed="1"/>
     <w:lsdException w:name="No List" w:semiHidden="1" w:unhideWhenUsed="1"/>
     <w:lsdException w:name="Outline List 1" w:semiHidden="1" w:unhideWhenUsed="1"/>
@@ -646,8 +819,10 @@
     <w:lsdException w:name="Table Subtle 2" w:semiHidden="1" w:unhideWhenUsed="1"/>
     <w:lsdException w:name="Table Web 1" w:semiHidden="1" w:unhideWhenUsed="1"/>
     <w:lsdException w:name="Table Web 2" w:semiHidden="1" w:unhideWhenUsed="1"/>
+    <w:lsdException w:name="Table Web 3" w:semiHidden="1" w:unhideWhenUsed="1"/>
     <w:lsdException w:name="Balloon Text" w:semiHidden="1" w:unhideWhenUsed="1"/>
     <w:lsdException w:name="Table Grid" w:uiPriority="59"/>
+    <w:lsdException w:name="Table Theme" w:semiHidden="1" w:unhideWhenUsed="1"/>
     <w:lsdException w:name="Placeholder Text" w:semiHidden="1"/>
     <w:lsdException w:name="No Spacing" w:semiHidden="1" w:uiPriority="1" w:qFormat="1"/>
     <w:lsdException w:name="Light Shading" w:uiPriority="60"/>

</xml_diff>